<commit_message>
added new function to convert bytes32 to string, updated docs
It works!!!!
</commit_message>
<xml_diff>
--- a/docs/ProgressJournal.docx
+++ b/docs/ProgressJournal.docx
@@ -80,42 +80,47 @@
       <w:r>
         <w:t xml:space="preserve"> of contract as of now, always show up as blank address, may be truffle test memory issue, will test real network)</w:t>
       </w:r>
+    </w:p>
+    <w:p>
+      <w:r>
+        <w:t xml:space="preserve">-contract published to </w:t>
+      </w:r>
+      <w:proofErr w:type="spellStart"/>
+      <w:r>
+        <w:t>Ropsten</w:t>
+      </w:r>
+      <w:proofErr w:type="spellEnd"/>
+      <w:r>
+        <w:t xml:space="preserve"> test net </w:t>
+      </w:r>
+    </w:p>
+    <w:p>
+      <w:r>
+        <w:t>-need to get node synced to interact with it (</w:t>
+      </w:r>
+      <w:proofErr w:type="gramStart"/>
+      <w:r>
+        <w:t>was able to</w:t>
+      </w:r>
+      <w:proofErr w:type="gramEnd"/>
+      <w:r>
+        <w:t xml:space="preserve"> deploy with </w:t>
+      </w:r>
+      <w:proofErr w:type="spellStart"/>
+      <w:r>
+        <w:t>metamask</w:t>
+      </w:r>
+      <w:proofErr w:type="spellEnd"/>
+      <w:r>
+        <w:t>)</w:t>
+      </w:r>
+    </w:p>
+    <w:p>
+      <w:r>
+        <w:t>-syncing with test net (may take a bit)</w:t>
+      </w:r>
       <w:bookmarkStart w:id="0" w:name="_GoBack"/>
       <w:bookmarkEnd w:id="0"/>
-    </w:p>
-    <w:p>
-      <w:r>
-        <w:t xml:space="preserve">-contract published to </w:t>
-      </w:r>
-      <w:proofErr w:type="spellStart"/>
-      <w:r>
-        <w:t>Ropsten</w:t>
-      </w:r>
-      <w:proofErr w:type="spellEnd"/>
-      <w:r>
-        <w:t xml:space="preserve"> test net </w:t>
-      </w:r>
-    </w:p>
-    <w:p>
-      <w:r>
-        <w:t>-need to get node synced to interact with it (</w:t>
-      </w:r>
-      <w:proofErr w:type="gramStart"/>
-      <w:r>
-        <w:t>was able to</w:t>
-      </w:r>
-      <w:proofErr w:type="gramEnd"/>
-      <w:r>
-        <w:t xml:space="preserve"> deploy with </w:t>
-      </w:r>
-      <w:proofErr w:type="spellStart"/>
-      <w:r>
-        <w:t>metamask</w:t>
-      </w:r>
-      <w:proofErr w:type="spellEnd"/>
-      <w:r>
-        <w:t>)</w:t>
-      </w:r>
     </w:p>
     <w:p/>
     <w:sectPr>

</xml_diff>

<commit_message>
updated trade search walkthrough, started searchByDate function
</commit_message>
<xml_diff>
--- a/docs/ProgressJournal.docx
+++ b/docs/ProgressJournal.docx
@@ -188,10 +188,23 @@
         <w:t>-main difference between sell and buy contract is who the funds get sent to once the contract is accepted and rendered read only (self-destruct function)</w:t>
       </w:r>
     </w:p>
-    <w:p>
+    <w:p/>
+    <w:p>
+      <w:r>
+        <w:t xml:space="preserve">***need to create </w:t>
+      </w:r>
+      <w:proofErr w:type="spellStart"/>
+      <w:r>
+        <w:t>getAcceptedTrade</w:t>
+      </w:r>
+      <w:proofErr w:type="spellEnd"/>
+      <w:r>
+        <w:t>…. Functions****</w:t>
+      </w:r>
       <w:bookmarkStart w:id="0" w:name="_GoBack"/>
       <w:bookmarkEnd w:id="0"/>
     </w:p>
+    <w:p/>
     <w:p/>
     <w:p/>
     <w:p/>

</xml_diff>

<commit_message>
updated docs: problem running out of gas with searchByStartDate function
</commit_message>
<xml_diff>
--- a/docs/ProgressJournal.docx
+++ b/docs/ProgressJournal.docx
@@ -191,18 +191,31 @@
     <w:p/>
     <w:p>
       <w:r>
-        <w:t xml:space="preserve">***need to create </w:t>
+        <w:t xml:space="preserve">***running into problem: running out of gas when calling </w:t>
       </w:r>
       <w:proofErr w:type="spellStart"/>
       <w:r>
-        <w:t>getAcceptedTrade</w:t>
+        <w:t>searchByStartDate</w:t>
       </w:r>
       <w:proofErr w:type="spellEnd"/>
       <w:r>
-        <w:t>…. Functions****</w:t>
+        <w:t xml:space="preserve"> function***</w:t>
       </w:r>
       <w:bookmarkStart w:id="0" w:name="_GoBack"/>
       <w:bookmarkEnd w:id="0"/>
+    </w:p>
+    <w:p>
+      <w:r>
+        <w:t xml:space="preserve">***need to create </w:t>
+      </w:r>
+      <w:proofErr w:type="spellStart"/>
+      <w:r>
+        <w:t>getAcceptedTrade</w:t>
+      </w:r>
+      <w:proofErr w:type="spellEnd"/>
+      <w:r>
+        <w:t>…. Functions****</w:t>
+      </w:r>
     </w:p>
     <w:p/>
     <w:p/>

</xml_diff>